<commit_message>
config update and new templates logic, add comma in numbers in documents
</commit_message>
<xml_diff>
--- a/program/templates/contracts/contract_template.docx
+++ b/program/templates/contracts/contract_template.docx
@@ -791,7 +791,7 @@
         <w:tblLook w:val="04a0"/>
       </w:tblPr>
       <w:tblGrid>
-        <w:gridCol w:w="5317"/>
+        <w:gridCol w:w="5316"/>
         <w:gridCol w:w="5348"/>
       </w:tblGrid>
       <w:tr>
@@ -800,7 +800,7 @@
         </w:trPr>
         <w:tc>
           <w:tcPr>
-            <w:tcW w:w="5317" w:type="dxa"/>
+            <w:tcW w:w="5316" w:type="dxa"/>
             <w:tcBorders>
               <w:top w:val="nil"/>
               <w:left w:val="nil"/>
@@ -1935,13 +1935,8 @@
               <w:widowControl w:val="false"/>
               <w:spacing w:lineRule="auto" w:line="240" w:before="0" w:after="0"/>
               <w:ind w:hanging="0" w:left="0"/>
-              <w:jc w:val="both"/>
-              <w:rPr>
-                <w:position w:val="0"/>
-                <w:sz w:val="22"/>
-                <w:sz w:val="22"/>
-                <w:vertAlign w:val="baseline"/>
-              </w:rPr>
+              <w:jc w:val="left"/>
+              <w:rPr/>
             </w:pPr>
             <w:r>
               <w:rPr>

</xml_diff>